<commit_message>
update documentatie DOF en DOD
heb meer informatie toegevoeg aan de DOD en DOF
</commit_message>
<xml_diff>
--- a/Documentatie/DOD.docx
+++ b/Documentatie/DOD.docx
@@ -7,6 +7,8 @@
         <w:jc w:val="center"/>
         <w:rPr>
           <w:rFonts w:ascii="Arial" w:hAnsi="Arial" w:cs="Arial"/>
+          <w:b/>
+          <w:bCs/>
           <w:sz w:val="40"/>
           <w:szCs w:val="40"/>
           <w:lang w:val="en-NL"/>
@@ -15,12 +17,697 @@
       <w:r>
         <w:rPr>
           <w:rFonts w:ascii="Arial" w:hAnsi="Arial" w:cs="Arial"/>
+          <w:b/>
+          <w:bCs/>
           <w:sz w:val="40"/>
           <w:szCs w:val="40"/>
           <w:lang w:val="en-NL"/>
         </w:rPr>
         <w:t>Definition of Done</w:t>
       </w:r>
+    </w:p>
+    <w:p>
+      <w:pPr>
+        <w:rPr>
+          <w:rFonts w:ascii="Arial" w:hAnsi="Arial" w:cs="Arial"/>
+          <w:sz w:val="24"/>
+          <w:szCs w:val="24"/>
+          <w:lang w:val="en-NL"/>
+        </w:rPr>
+      </w:pPr>
+    </w:p>
+    <w:p>
+      <w:pPr>
+        <w:rPr>
+          <w:rFonts w:ascii="Arial" w:hAnsi="Arial" w:cs="Arial"/>
+          <w:sz w:val="24"/>
+          <w:szCs w:val="24"/>
+          <w:lang w:val="en-NL"/>
+        </w:rPr>
+      </w:pPr>
+      <w:r>
+        <w:rPr>
+          <w:rFonts w:ascii="Arial" w:hAnsi="Arial" w:cs="Arial"/>
+          <w:sz w:val="24"/>
+          <w:szCs w:val="24"/>
+          <w:lang w:val="en-NL"/>
+        </w:rPr>
+        <w:t xml:space="preserve">Het project is </w:t>
+      </w:r>
+      <w:proofErr w:type="spellStart"/>
+      <w:r>
+        <w:rPr>
+          <w:rFonts w:ascii="Arial" w:hAnsi="Arial" w:cs="Arial"/>
+          <w:sz w:val="24"/>
+          <w:szCs w:val="24"/>
+          <w:lang w:val="en-NL"/>
+        </w:rPr>
+        <w:t>klaar</w:t>
+      </w:r>
+      <w:proofErr w:type="spellEnd"/>
+      <w:r>
+        <w:rPr>
+          <w:rFonts w:ascii="Arial" w:hAnsi="Arial" w:cs="Arial"/>
+          <w:sz w:val="24"/>
+          <w:szCs w:val="24"/>
+          <w:lang w:val="en-NL"/>
+        </w:rPr>
+        <w:t xml:space="preserve"> </w:t>
+      </w:r>
+      <w:proofErr w:type="spellStart"/>
+      <w:r>
+        <w:rPr>
+          <w:rFonts w:ascii="Arial" w:hAnsi="Arial" w:cs="Arial"/>
+          <w:sz w:val="24"/>
+          <w:szCs w:val="24"/>
+          <w:lang w:val="en-NL"/>
+        </w:rPr>
+        <w:t>als</w:t>
+      </w:r>
+      <w:proofErr w:type="spellEnd"/>
+      <w:r>
+        <w:rPr>
+          <w:rFonts w:ascii="Arial" w:hAnsi="Arial" w:cs="Arial"/>
+          <w:sz w:val="24"/>
+          <w:szCs w:val="24"/>
+          <w:lang w:val="en-NL"/>
+        </w:rPr>
+        <w:t xml:space="preserve"> alle </w:t>
+      </w:r>
+      <w:proofErr w:type="spellStart"/>
+      <w:r>
+        <w:rPr>
+          <w:rFonts w:ascii="Arial" w:hAnsi="Arial" w:cs="Arial"/>
+          <w:sz w:val="24"/>
+          <w:szCs w:val="24"/>
+          <w:lang w:val="en-NL"/>
+        </w:rPr>
+        <w:t>verplichten</w:t>
+      </w:r>
+      <w:proofErr w:type="spellEnd"/>
+      <w:r>
+        <w:rPr>
+          <w:rFonts w:ascii="Arial" w:hAnsi="Arial" w:cs="Arial"/>
+          <w:sz w:val="24"/>
+          <w:szCs w:val="24"/>
+          <w:lang w:val="en-NL"/>
+        </w:rPr>
+        <w:t xml:space="preserve"> </w:t>
+      </w:r>
+      <w:proofErr w:type="spellStart"/>
+      <w:r>
+        <w:rPr>
+          <w:rFonts w:ascii="Arial" w:hAnsi="Arial" w:cs="Arial"/>
+          <w:sz w:val="24"/>
+          <w:szCs w:val="24"/>
+          <w:lang w:val="en-NL"/>
+        </w:rPr>
+        <w:t>userstories</w:t>
+      </w:r>
+      <w:proofErr w:type="spellEnd"/>
+      <w:r>
+        <w:rPr>
+          <w:rFonts w:ascii="Arial" w:hAnsi="Arial" w:cs="Arial"/>
+          <w:sz w:val="24"/>
+          <w:szCs w:val="24"/>
+          <w:lang w:val="en-NL"/>
+        </w:rPr>
+        <w:t xml:space="preserve"> </w:t>
+      </w:r>
+      <w:proofErr w:type="spellStart"/>
+      <w:r>
+        <w:rPr>
+          <w:rFonts w:ascii="Arial" w:hAnsi="Arial" w:cs="Arial"/>
+          <w:sz w:val="24"/>
+          <w:szCs w:val="24"/>
+          <w:lang w:val="en-NL"/>
+        </w:rPr>
+        <w:t>zijn</w:t>
+      </w:r>
+      <w:proofErr w:type="spellEnd"/>
+      <w:r>
+        <w:rPr>
+          <w:rFonts w:ascii="Arial" w:hAnsi="Arial" w:cs="Arial"/>
+          <w:sz w:val="24"/>
+          <w:szCs w:val="24"/>
+          <w:lang w:val="en-NL"/>
+        </w:rPr>
+        <w:t xml:space="preserve"> </w:t>
+      </w:r>
+      <w:proofErr w:type="spellStart"/>
+      <w:r>
+        <w:rPr>
+          <w:rFonts w:ascii="Arial" w:hAnsi="Arial" w:cs="Arial"/>
+          <w:sz w:val="24"/>
+          <w:szCs w:val="24"/>
+          <w:lang w:val="en-NL"/>
+        </w:rPr>
+        <w:t>afgemaakt</w:t>
+      </w:r>
+      <w:proofErr w:type="spellEnd"/>
+      <w:r>
+        <w:rPr>
+          <w:rFonts w:ascii="Arial" w:hAnsi="Arial" w:cs="Arial"/>
+          <w:sz w:val="24"/>
+          <w:szCs w:val="24"/>
+          <w:lang w:val="en-NL"/>
+        </w:rPr>
+        <w:t xml:space="preserve">. Het project moet h </w:t>
+      </w:r>
+      <w:proofErr w:type="spellStart"/>
+      <w:r>
+        <w:rPr>
+          <w:rFonts w:ascii="Arial" w:hAnsi="Arial" w:cs="Arial"/>
+          <w:sz w:val="24"/>
+          <w:szCs w:val="24"/>
+          <w:lang w:val="en-NL"/>
+        </w:rPr>
+        <w:t>een</w:t>
+      </w:r>
+      <w:proofErr w:type="spellEnd"/>
+      <w:r>
+        <w:rPr>
+          <w:rFonts w:ascii="Arial" w:hAnsi="Arial" w:cs="Arial"/>
+          <w:sz w:val="24"/>
+          <w:szCs w:val="24"/>
+          <w:lang w:val="en-NL"/>
+        </w:rPr>
+        <w:t xml:space="preserve"> </w:t>
+      </w:r>
+      <w:proofErr w:type="spellStart"/>
+      <w:r>
+        <w:rPr>
+          <w:rFonts w:ascii="Arial" w:hAnsi="Arial" w:cs="Arial"/>
+          <w:sz w:val="24"/>
+          <w:szCs w:val="24"/>
+          <w:lang w:val="en-NL"/>
+        </w:rPr>
+        <w:t>mooie</w:t>
+      </w:r>
+      <w:proofErr w:type="spellEnd"/>
+      <w:r>
+        <w:rPr>
+          <w:rFonts w:ascii="Arial" w:hAnsi="Arial" w:cs="Arial"/>
+          <w:sz w:val="24"/>
+          <w:szCs w:val="24"/>
+          <w:lang w:val="en-NL"/>
+        </w:rPr>
+        <w:t xml:space="preserve"> website </w:t>
+      </w:r>
+      <w:proofErr w:type="spellStart"/>
+      <w:r>
+        <w:rPr>
+          <w:rFonts w:ascii="Arial" w:hAnsi="Arial" w:cs="Arial"/>
+          <w:sz w:val="24"/>
+          <w:szCs w:val="24"/>
+          <w:lang w:val="en-NL"/>
+        </w:rPr>
+        <w:t>hebben</w:t>
+      </w:r>
+      <w:proofErr w:type="spellEnd"/>
+      <w:r>
+        <w:rPr>
+          <w:rFonts w:ascii="Arial" w:hAnsi="Arial" w:cs="Arial"/>
+          <w:sz w:val="24"/>
+          <w:szCs w:val="24"/>
+          <w:lang w:val="en-NL"/>
+        </w:rPr>
+        <w:t xml:space="preserve">, </w:t>
+      </w:r>
+      <w:proofErr w:type="spellStart"/>
+      <w:r>
+        <w:rPr>
+          <w:rFonts w:ascii="Arial" w:hAnsi="Arial" w:cs="Arial"/>
+          <w:sz w:val="24"/>
+          <w:szCs w:val="24"/>
+          <w:lang w:val="en-NL"/>
+        </w:rPr>
+        <w:t>zodat</w:t>
+      </w:r>
+      <w:proofErr w:type="spellEnd"/>
+      <w:r>
+        <w:rPr>
+          <w:rFonts w:ascii="Arial" w:hAnsi="Arial" w:cs="Arial"/>
+          <w:sz w:val="24"/>
+          <w:szCs w:val="24"/>
+          <w:lang w:val="en-NL"/>
+        </w:rPr>
+        <w:t xml:space="preserve"> </w:t>
+      </w:r>
+      <w:proofErr w:type="spellStart"/>
+      <w:r>
+        <w:rPr>
+          <w:rFonts w:ascii="Arial" w:hAnsi="Arial" w:cs="Arial"/>
+          <w:sz w:val="24"/>
+          <w:szCs w:val="24"/>
+          <w:lang w:val="en-NL"/>
+        </w:rPr>
+        <w:t>alles</w:t>
+      </w:r>
+      <w:proofErr w:type="spellEnd"/>
+      <w:r>
+        <w:rPr>
+          <w:rFonts w:ascii="Arial" w:hAnsi="Arial" w:cs="Arial"/>
+          <w:sz w:val="24"/>
+          <w:szCs w:val="24"/>
+          <w:lang w:val="en-NL"/>
+        </w:rPr>
+        <w:t xml:space="preserve"> er </w:t>
+      </w:r>
+      <w:proofErr w:type="spellStart"/>
+      <w:r>
+        <w:rPr>
+          <w:rFonts w:ascii="Arial" w:hAnsi="Arial" w:cs="Arial"/>
+          <w:sz w:val="24"/>
+          <w:szCs w:val="24"/>
+          <w:lang w:val="en-NL"/>
+        </w:rPr>
+        <w:t>goed</w:t>
+      </w:r>
+      <w:proofErr w:type="spellEnd"/>
+      <w:r>
+        <w:rPr>
+          <w:rFonts w:ascii="Arial" w:hAnsi="Arial" w:cs="Arial"/>
+          <w:sz w:val="24"/>
+          <w:szCs w:val="24"/>
+          <w:lang w:val="en-NL"/>
+        </w:rPr>
+        <w:t xml:space="preserve"> </w:t>
+      </w:r>
+      <w:proofErr w:type="spellStart"/>
+      <w:r>
+        <w:rPr>
+          <w:rFonts w:ascii="Arial" w:hAnsi="Arial" w:cs="Arial"/>
+          <w:sz w:val="24"/>
+          <w:szCs w:val="24"/>
+          <w:lang w:val="en-NL"/>
+        </w:rPr>
+        <w:t>uit</w:t>
+      </w:r>
+      <w:proofErr w:type="spellEnd"/>
+      <w:r>
+        <w:rPr>
+          <w:rFonts w:ascii="Arial" w:hAnsi="Arial" w:cs="Arial"/>
+          <w:sz w:val="24"/>
+          <w:szCs w:val="24"/>
+          <w:lang w:val="en-NL"/>
+        </w:rPr>
+        <w:t xml:space="preserve"> </w:t>
+      </w:r>
+      <w:proofErr w:type="spellStart"/>
+      <w:r>
+        <w:rPr>
+          <w:rFonts w:ascii="Arial" w:hAnsi="Arial" w:cs="Arial"/>
+          <w:sz w:val="24"/>
+          <w:szCs w:val="24"/>
+          <w:lang w:val="en-NL"/>
+        </w:rPr>
+        <w:t>ziet</w:t>
+      </w:r>
+      <w:proofErr w:type="spellEnd"/>
+      <w:r>
+        <w:rPr>
+          <w:rFonts w:ascii="Arial" w:hAnsi="Arial" w:cs="Arial"/>
+          <w:sz w:val="24"/>
+          <w:szCs w:val="24"/>
+          <w:lang w:val="en-NL"/>
+        </w:rPr>
+        <w:t xml:space="preserve"> </w:t>
+      </w:r>
+      <w:proofErr w:type="spellStart"/>
+      <w:r>
+        <w:rPr>
+          <w:rFonts w:ascii="Arial" w:hAnsi="Arial" w:cs="Arial"/>
+          <w:sz w:val="24"/>
+          <w:szCs w:val="24"/>
+          <w:lang w:val="en-NL"/>
+        </w:rPr>
+        <w:t>en</w:t>
+      </w:r>
+      <w:proofErr w:type="spellEnd"/>
+      <w:r>
+        <w:rPr>
+          <w:rFonts w:ascii="Arial" w:hAnsi="Arial" w:cs="Arial"/>
+          <w:sz w:val="24"/>
+          <w:szCs w:val="24"/>
+          <w:lang w:val="en-NL"/>
+        </w:rPr>
+        <w:t xml:space="preserve"> </w:t>
+      </w:r>
+      <w:proofErr w:type="spellStart"/>
+      <w:r>
+        <w:rPr>
+          <w:rFonts w:ascii="Arial" w:hAnsi="Arial" w:cs="Arial"/>
+          <w:sz w:val="24"/>
+          <w:szCs w:val="24"/>
+          <w:lang w:val="en-NL"/>
+        </w:rPr>
+        <w:t>dat</w:t>
+      </w:r>
+      <w:proofErr w:type="spellEnd"/>
+      <w:r>
+        <w:rPr>
+          <w:rFonts w:ascii="Arial" w:hAnsi="Arial" w:cs="Arial"/>
+          <w:sz w:val="24"/>
+          <w:szCs w:val="24"/>
+          <w:lang w:val="en-NL"/>
+        </w:rPr>
+        <w:t xml:space="preserve"> alle code is </w:t>
+      </w:r>
+      <w:proofErr w:type="spellStart"/>
+      <w:r>
+        <w:rPr>
+          <w:rFonts w:ascii="Arial" w:hAnsi="Arial" w:cs="Arial"/>
+          <w:sz w:val="24"/>
+          <w:szCs w:val="24"/>
+          <w:lang w:val="en-NL"/>
+        </w:rPr>
+        <w:t>geprogrammeerd</w:t>
+      </w:r>
+      <w:proofErr w:type="spellEnd"/>
+      <w:r>
+        <w:rPr>
+          <w:rFonts w:ascii="Arial" w:hAnsi="Arial" w:cs="Arial"/>
+          <w:sz w:val="24"/>
+          <w:szCs w:val="24"/>
+          <w:lang w:val="en-NL"/>
+        </w:rPr>
+        <w:t xml:space="preserve"> in OOP </w:t>
+      </w:r>
+      <w:proofErr w:type="spellStart"/>
+      <w:r>
+        <w:rPr>
+          <w:rFonts w:ascii="Arial" w:hAnsi="Arial" w:cs="Arial"/>
+          <w:sz w:val="24"/>
+          <w:szCs w:val="24"/>
+          <w:lang w:val="en-NL"/>
+        </w:rPr>
+        <w:t>en</w:t>
+      </w:r>
+      <w:proofErr w:type="spellEnd"/>
+      <w:r>
+        <w:rPr>
+          <w:rFonts w:ascii="Arial" w:hAnsi="Arial" w:cs="Arial"/>
+          <w:sz w:val="24"/>
+          <w:szCs w:val="24"/>
+          <w:lang w:val="en-NL"/>
+        </w:rPr>
+        <w:t xml:space="preserve"> </w:t>
+      </w:r>
+      <w:proofErr w:type="spellStart"/>
+      <w:r>
+        <w:rPr>
+          <w:rFonts w:ascii="Arial" w:hAnsi="Arial" w:cs="Arial"/>
+          <w:sz w:val="24"/>
+          <w:szCs w:val="24"/>
+          <w:lang w:val="en-NL"/>
+        </w:rPr>
+        <w:t>dat</w:t>
+      </w:r>
+      <w:proofErr w:type="spellEnd"/>
+      <w:r>
+        <w:rPr>
+          <w:rFonts w:ascii="Arial" w:hAnsi="Arial" w:cs="Arial"/>
+          <w:sz w:val="24"/>
+          <w:szCs w:val="24"/>
+          <w:lang w:val="en-NL"/>
+        </w:rPr>
+        <w:t xml:space="preserve"> er command-lines </w:t>
+      </w:r>
+      <w:proofErr w:type="spellStart"/>
+      <w:r>
+        <w:rPr>
+          <w:rFonts w:ascii="Arial" w:hAnsi="Arial" w:cs="Arial"/>
+          <w:sz w:val="24"/>
+          <w:szCs w:val="24"/>
+          <w:lang w:val="en-NL"/>
+        </w:rPr>
+        <w:t>zijn</w:t>
+      </w:r>
+      <w:proofErr w:type="spellEnd"/>
+      <w:r>
+        <w:rPr>
+          <w:rFonts w:ascii="Arial" w:hAnsi="Arial" w:cs="Arial"/>
+          <w:sz w:val="24"/>
+          <w:szCs w:val="24"/>
+          <w:lang w:val="en-NL"/>
+        </w:rPr>
+        <w:t xml:space="preserve"> </w:t>
+      </w:r>
+      <w:proofErr w:type="spellStart"/>
+      <w:r>
+        <w:rPr>
+          <w:rFonts w:ascii="Arial" w:hAnsi="Arial" w:cs="Arial"/>
+          <w:sz w:val="24"/>
+          <w:szCs w:val="24"/>
+          <w:lang w:val="en-NL"/>
+        </w:rPr>
+        <w:t>neer</w:t>
+      </w:r>
+      <w:proofErr w:type="spellEnd"/>
+      <w:r>
+        <w:rPr>
+          <w:rFonts w:ascii="Arial" w:hAnsi="Arial" w:cs="Arial"/>
+          <w:sz w:val="24"/>
+          <w:szCs w:val="24"/>
+          <w:lang w:val="en-NL"/>
+        </w:rPr>
+        <w:t xml:space="preserve"> </w:t>
+      </w:r>
+      <w:proofErr w:type="spellStart"/>
+      <w:r>
+        <w:rPr>
+          <w:rFonts w:ascii="Arial" w:hAnsi="Arial" w:cs="Arial"/>
+          <w:sz w:val="24"/>
+          <w:szCs w:val="24"/>
+          <w:lang w:val="en-NL"/>
+        </w:rPr>
+        <w:t>gezet</w:t>
+      </w:r>
+      <w:proofErr w:type="spellEnd"/>
+      <w:r>
+        <w:rPr>
+          <w:rFonts w:ascii="Arial" w:hAnsi="Arial" w:cs="Arial"/>
+          <w:sz w:val="24"/>
+          <w:szCs w:val="24"/>
+          <w:lang w:val="en-NL"/>
+        </w:rPr>
+        <w:t xml:space="preserve"> </w:t>
+      </w:r>
+      <w:proofErr w:type="spellStart"/>
+      <w:r>
+        <w:rPr>
+          <w:rFonts w:ascii="Arial" w:hAnsi="Arial" w:cs="Arial"/>
+          <w:sz w:val="24"/>
+          <w:szCs w:val="24"/>
+          <w:lang w:val="en-NL"/>
+        </w:rPr>
+        <w:t>zodat</w:t>
+      </w:r>
+      <w:proofErr w:type="spellEnd"/>
+      <w:r>
+        <w:rPr>
+          <w:rFonts w:ascii="Arial" w:hAnsi="Arial" w:cs="Arial"/>
+          <w:sz w:val="24"/>
+          <w:szCs w:val="24"/>
+          <w:lang w:val="en-NL"/>
+        </w:rPr>
+        <w:t xml:space="preserve"> de docent </w:t>
+      </w:r>
+      <w:proofErr w:type="spellStart"/>
+      <w:r>
+        <w:rPr>
+          <w:rFonts w:ascii="Arial" w:hAnsi="Arial" w:cs="Arial"/>
+          <w:sz w:val="24"/>
+          <w:szCs w:val="24"/>
+          <w:lang w:val="en-NL"/>
+        </w:rPr>
+        <w:t>weten</w:t>
+      </w:r>
+      <w:proofErr w:type="spellEnd"/>
+      <w:r>
+        <w:rPr>
+          <w:rFonts w:ascii="Arial" w:hAnsi="Arial" w:cs="Arial"/>
+          <w:sz w:val="24"/>
+          <w:szCs w:val="24"/>
+          <w:lang w:val="en-NL"/>
+        </w:rPr>
+        <w:t xml:space="preserve"> wat </w:t>
+      </w:r>
+      <w:proofErr w:type="spellStart"/>
+      <w:r>
+        <w:rPr>
+          <w:rFonts w:ascii="Arial" w:hAnsi="Arial" w:cs="Arial"/>
+          <w:sz w:val="24"/>
+          <w:szCs w:val="24"/>
+          <w:lang w:val="en-NL"/>
+        </w:rPr>
+        <w:t>elke</w:t>
+      </w:r>
+      <w:proofErr w:type="spellEnd"/>
+      <w:r>
+        <w:rPr>
+          <w:rFonts w:ascii="Arial" w:hAnsi="Arial" w:cs="Arial"/>
+          <w:sz w:val="24"/>
+          <w:szCs w:val="24"/>
+          <w:lang w:val="en-NL"/>
+        </w:rPr>
+        <w:t xml:space="preserve"> regel </w:t>
+      </w:r>
+      <w:proofErr w:type="spellStart"/>
+      <w:r>
+        <w:rPr>
+          <w:rFonts w:ascii="Arial" w:hAnsi="Arial" w:cs="Arial"/>
+          <w:sz w:val="24"/>
+          <w:szCs w:val="24"/>
+          <w:lang w:val="en-NL"/>
+        </w:rPr>
+        <w:t>doet</w:t>
+      </w:r>
+      <w:proofErr w:type="spellEnd"/>
+      <w:r>
+        <w:rPr>
+          <w:rFonts w:ascii="Arial" w:hAnsi="Arial" w:cs="Arial"/>
+          <w:sz w:val="24"/>
+          <w:szCs w:val="24"/>
+          <w:lang w:val="en-NL"/>
+        </w:rPr>
+        <w:t>/</w:t>
+      </w:r>
+      <w:proofErr w:type="spellStart"/>
+      <w:r>
+        <w:rPr>
+          <w:rFonts w:ascii="Arial" w:hAnsi="Arial" w:cs="Arial"/>
+          <w:sz w:val="24"/>
+          <w:szCs w:val="24"/>
+          <w:lang w:val="en-NL"/>
+        </w:rPr>
+        <w:t>betekent</w:t>
+      </w:r>
+      <w:proofErr w:type="spellEnd"/>
+      <w:r>
+        <w:rPr>
+          <w:rFonts w:ascii="Arial" w:hAnsi="Arial" w:cs="Arial"/>
+          <w:sz w:val="24"/>
+          <w:szCs w:val="24"/>
+          <w:lang w:val="en-NL"/>
+        </w:rPr>
+        <w:t xml:space="preserve">. </w:t>
+      </w:r>
+    </w:p>
+    <w:p>
+      <w:pPr>
+        <w:rPr>
+          <w:rFonts w:ascii="Arial" w:hAnsi="Arial" w:cs="Arial"/>
+          <w:sz w:val="24"/>
+          <w:szCs w:val="24"/>
+          <w:lang w:val="en-NL"/>
+        </w:rPr>
+      </w:pPr>
+    </w:p>
+    <w:p>
+      <w:pPr>
+        <w:rPr>
+          <w:rFonts w:ascii="Arial" w:hAnsi="Arial" w:cs="Arial"/>
+          <w:sz w:val="24"/>
+          <w:szCs w:val="24"/>
+          <w:lang w:val="en-NL"/>
+        </w:rPr>
+      </w:pPr>
+    </w:p>
+    <w:p>
+      <w:pPr>
+        <w:pStyle w:val="Lijstalinea"/>
+        <w:numPr>
+          <w:ilvl w:val="0"/>
+          <w:numId w:val="1"/>
+        </w:numPr>
+        <w:rPr>
+          <w:rFonts w:ascii="Arial" w:hAnsi="Arial" w:cs="Arial"/>
+          <w:b/>
+          <w:bCs/>
+          <w:sz w:val="24"/>
+          <w:szCs w:val="24"/>
+          <w:lang w:val="en-NL"/>
+        </w:rPr>
+      </w:pPr>
+      <w:r>
+        <w:rPr>
+          <w:rFonts w:ascii="Arial" w:hAnsi="Arial" w:cs="Arial"/>
+          <w:b/>
+          <w:bCs/>
+          <w:sz w:val="24"/>
+          <w:szCs w:val="24"/>
+          <w:lang w:val="en-NL"/>
+        </w:rPr>
+        <w:t>Verplichten User Stories</w:t>
+      </w:r>
+    </w:p>
+    <w:p>
+      <w:pPr>
+        <w:pStyle w:val="Lijstalinea"/>
+        <w:rPr>
+          <w:rFonts w:ascii="Arial" w:hAnsi="Arial" w:cs="Arial"/>
+          <w:b/>
+          <w:bCs/>
+          <w:sz w:val="24"/>
+          <w:szCs w:val="24"/>
+          <w:lang w:val="en-NL"/>
+        </w:rPr>
+      </w:pPr>
+    </w:p>
+    <w:p>
+      <w:pPr>
+        <w:rPr>
+          <w:rFonts w:ascii="Arial" w:hAnsi="Arial" w:cs="Arial"/>
+          <w:b/>
+          <w:bCs/>
+          <w:sz w:val="24"/>
+          <w:szCs w:val="24"/>
+          <w:lang w:val="en-NL"/>
+        </w:rPr>
+      </w:pPr>
+    </w:p>
+    <w:p>
+      <w:pPr>
+        <w:rPr>
+          <w:rFonts w:ascii="Arial" w:hAnsi="Arial" w:cs="Arial"/>
+          <w:sz w:val="24"/>
+          <w:szCs w:val="24"/>
+          <w:lang w:val="en-NL"/>
+        </w:rPr>
+      </w:pPr>
+    </w:p>
+    <w:p>
+      <w:pPr>
+        <w:rPr>
+          <w:rFonts w:ascii="Arial" w:hAnsi="Arial" w:cs="Arial"/>
+          <w:sz w:val="24"/>
+          <w:szCs w:val="24"/>
+          <w:lang w:val="en-NL"/>
+        </w:rPr>
+      </w:pPr>
+    </w:p>
+    <w:p>
+      <w:pPr>
+        <w:rPr>
+          <w:rFonts w:ascii="Arial" w:hAnsi="Arial" w:cs="Arial"/>
+          <w:sz w:val="24"/>
+          <w:szCs w:val="24"/>
+          <w:lang w:val="en-NL"/>
+        </w:rPr>
+      </w:pPr>
+    </w:p>
+    <w:p>
+      <w:pPr>
+        <w:jc w:val="center"/>
+        <w:rPr>
+          <w:rFonts w:ascii="Arial" w:hAnsi="Arial" w:cs="Arial"/>
+          <w:sz w:val="24"/>
+          <w:szCs w:val="24"/>
+          <w:lang w:val="en-NL"/>
+        </w:rPr>
+      </w:pPr>
     </w:p>
     <w:sectPr>
       <w:pgSz w:w="11906" w:h="16838"/>
@@ -30,6 +717,127 @@
     </w:sectPr>
   </w:body>
 </w:document>
+</file>
+
+<file path=word/numbering.xml><?xml version="1.0" encoding="utf-8"?>
+<w:numbering xmlns:wpc="http://schemas.microsoft.com/office/word/2010/wordprocessingCanvas" xmlns:cx="http://schemas.microsoft.com/office/drawing/2014/chartex" xmlns:cx1="http://schemas.microsoft.com/office/drawing/2015/9/8/chartex" xmlns:cx2="http://schemas.microsoft.com/office/drawing/2015/10/21/chartex" xmlns:cx3="http://schemas.microsoft.com/office/drawing/2016/5/9/chartex" xmlns:cx4="http://schemas.microsoft.com/office/drawing/2016/5/10/chartex" xmlns:cx5="http://schemas.microsoft.com/office/drawing/2016/5/11/chartex" xmlns:cx6="http://schemas.microsoft.com/office/drawing/2016/5/12/chartex" xmlns:cx7="http://schemas.microsoft.com/office/drawing/2016/5/13/chartex" xmlns:cx8="http://schemas.microsoft.com/office/drawing/2016/5/14/chartex" xmlns:mc="http://schemas.openxmlformats.org/markup-compatibility/2006" xmlns:aink="http://schemas.microsoft.com/office/drawing/2016/ink" xmlns:am3d="http://schemas.microsoft.com/office/drawing/2017/model3d" xmlns:o="urn:schemas-microsoft-com:office:office" xmlns:oel="http://schemas.microsoft.com/office/2019/extlst" xmlns:r="http://schemas.openxmlformats.org/officeDocument/2006/relationships" xmlns:m="http://schemas.openxmlformats.org/officeDocument/2006/math" xmlns:v="urn:schemas-microsoft-com:vml" xmlns:wp14="http://schemas.microsoft.com/office/word/2010/wordprocessingDrawing" xmlns:wp="http://schemas.openxmlformats.org/drawingml/2006/wordprocessingDrawing" xmlns:w10="urn:schemas-microsoft-com:office:word" xmlns:w="http://schemas.openxmlformats.org/wordprocessingml/2006/main" xmlns:w14="http://schemas.microsoft.com/office/word/2010/wordml" xmlns:w15="http://schemas.microsoft.com/office/word/2012/wordml" xmlns:w16cex="http://schemas.microsoft.com/office/word/2018/wordml/cex" xmlns:w16cid="http://schemas.microsoft.com/office/word/2016/wordml/cid" xmlns:w16="http://schemas.microsoft.com/office/word/2018/wordml" xmlns:w16sdtdh="http://schemas.microsoft.com/office/word/2020/wordml/sdtdatahash" xmlns:w16se="http://schemas.microsoft.com/office/word/2015/wordml/symex" xmlns:wpg="http://schemas.microsoft.com/office/word/2010/wordprocessingGroup" xmlns:wpi="http://schemas.microsoft.com/office/word/2010/wordprocessingInk" xmlns:wne="http://schemas.microsoft.com/office/word/2006/wordml" xmlns:wps="http://schemas.microsoft.com/office/word/2010/wordprocessingShape" mc:Ignorable="w14 w15 w16se w16cid w16 w16cex w16sdtdh wp14">
+  <w:abstractNum w:abstractNumId="0" w15:restartNumberingAfterBreak="0">
+    <w:nsid w:val="6AF74122"/>
+    <w:multiLevelType w:val="hybridMultilevel"/>
+    <w:tmpl w:val="02584E22"/>
+    <w:lvl w:ilvl="0" w:tplc="04130001">
+      <w:start w:val="1"/>
+      <w:numFmt w:val="bullet"/>
+      <w:lvlText w:val=""/>
+      <w:lvlJc w:val="left"/>
+      <w:pPr>
+        <w:ind w:left="720" w:hanging="360"/>
+      </w:pPr>
+      <w:rPr>
+        <w:rFonts w:ascii="Symbol" w:hAnsi="Symbol" w:hint="default"/>
+      </w:rPr>
+    </w:lvl>
+    <w:lvl w:ilvl="1" w:tplc="04130003" w:tentative="1">
+      <w:start w:val="1"/>
+      <w:numFmt w:val="bullet"/>
+      <w:lvlText w:val="o"/>
+      <w:lvlJc w:val="left"/>
+      <w:pPr>
+        <w:ind w:left="1440" w:hanging="360"/>
+      </w:pPr>
+      <w:rPr>
+        <w:rFonts w:ascii="Courier New" w:hAnsi="Courier New" w:cs="Courier New" w:hint="default"/>
+      </w:rPr>
+    </w:lvl>
+    <w:lvl w:ilvl="2" w:tplc="04130005" w:tentative="1">
+      <w:start w:val="1"/>
+      <w:numFmt w:val="bullet"/>
+      <w:lvlText w:val=""/>
+      <w:lvlJc w:val="left"/>
+      <w:pPr>
+        <w:ind w:left="2160" w:hanging="360"/>
+      </w:pPr>
+      <w:rPr>
+        <w:rFonts w:ascii="Wingdings" w:hAnsi="Wingdings" w:hint="default"/>
+      </w:rPr>
+    </w:lvl>
+    <w:lvl w:ilvl="3" w:tplc="04130001" w:tentative="1">
+      <w:start w:val="1"/>
+      <w:numFmt w:val="bullet"/>
+      <w:lvlText w:val=""/>
+      <w:lvlJc w:val="left"/>
+      <w:pPr>
+        <w:ind w:left="2880" w:hanging="360"/>
+      </w:pPr>
+      <w:rPr>
+        <w:rFonts w:ascii="Symbol" w:hAnsi="Symbol" w:hint="default"/>
+      </w:rPr>
+    </w:lvl>
+    <w:lvl w:ilvl="4" w:tplc="04130003" w:tentative="1">
+      <w:start w:val="1"/>
+      <w:numFmt w:val="bullet"/>
+      <w:lvlText w:val="o"/>
+      <w:lvlJc w:val="left"/>
+      <w:pPr>
+        <w:ind w:left="3600" w:hanging="360"/>
+      </w:pPr>
+      <w:rPr>
+        <w:rFonts w:ascii="Courier New" w:hAnsi="Courier New" w:cs="Courier New" w:hint="default"/>
+      </w:rPr>
+    </w:lvl>
+    <w:lvl w:ilvl="5" w:tplc="04130005" w:tentative="1">
+      <w:start w:val="1"/>
+      <w:numFmt w:val="bullet"/>
+      <w:lvlText w:val=""/>
+      <w:lvlJc w:val="left"/>
+      <w:pPr>
+        <w:ind w:left="4320" w:hanging="360"/>
+      </w:pPr>
+      <w:rPr>
+        <w:rFonts w:ascii="Wingdings" w:hAnsi="Wingdings" w:hint="default"/>
+      </w:rPr>
+    </w:lvl>
+    <w:lvl w:ilvl="6" w:tplc="04130001" w:tentative="1">
+      <w:start w:val="1"/>
+      <w:numFmt w:val="bullet"/>
+      <w:lvlText w:val=""/>
+      <w:lvlJc w:val="left"/>
+      <w:pPr>
+        <w:ind w:left="5040" w:hanging="360"/>
+      </w:pPr>
+      <w:rPr>
+        <w:rFonts w:ascii="Symbol" w:hAnsi="Symbol" w:hint="default"/>
+      </w:rPr>
+    </w:lvl>
+    <w:lvl w:ilvl="7" w:tplc="04130003" w:tentative="1">
+      <w:start w:val="1"/>
+      <w:numFmt w:val="bullet"/>
+      <w:lvlText w:val="o"/>
+      <w:lvlJc w:val="left"/>
+      <w:pPr>
+        <w:ind w:left="5760" w:hanging="360"/>
+      </w:pPr>
+      <w:rPr>
+        <w:rFonts w:ascii="Courier New" w:hAnsi="Courier New" w:cs="Courier New" w:hint="default"/>
+      </w:rPr>
+    </w:lvl>
+    <w:lvl w:ilvl="8" w:tplc="04130005" w:tentative="1">
+      <w:start w:val="1"/>
+      <w:numFmt w:val="bullet"/>
+      <w:lvlText w:val=""/>
+      <w:lvlJc w:val="left"/>
+      <w:pPr>
+        <w:ind w:left="6480" w:hanging="360"/>
+      </w:pPr>
+      <w:rPr>
+        <w:rFonts w:ascii="Wingdings" w:hAnsi="Wingdings" w:hint="default"/>
+      </w:rPr>
+    </w:lvl>
+  </w:abstractNum>
+  <w:num w:numId="1" w16cid:durableId="307128289">
+    <w:abstractNumId w:val="0"/>
+  </w:num>
+</w:numbering>
 </file>
 
 <file path=word/styles.xml><?xml version="1.0" encoding="utf-8"?>

</xml_diff>

<commit_message>
update dod and dof
</commit_message>
<xml_diff>
--- a/Documentatie/DOD.docx
+++ b/Documentatie/DOD.docx
@@ -11,7 +11,6 @@
           <w:bCs/>
           <w:sz w:val="24"/>
           <w:szCs w:val="24"/>
-          <w:lang w:val="en-NL"/>
         </w:rPr>
       </w:pPr>
       <w:r>
@@ -21,18 +20,28 @@
           <w:bCs/>
           <w:sz w:val="40"/>
           <w:szCs w:val="40"/>
-          <w:lang w:val="en-NL"/>
-        </w:rPr>
-        <w:t>Definition of Done</w:t>
+        </w:rPr>
+        <w:t xml:space="preserve">Definition of </w:t>
       </w:r>
+      <w:proofErr w:type="spellStart"/>
       <w:r>
         <w:rPr>
           <w:rFonts w:ascii="Arial" w:hAnsi="Arial" w:cs="Arial"/>
           <w:b/>
           <w:bCs/>
-          <w:sz w:val="24"/>
-          <w:szCs w:val="24"/>
-          <w:lang w:val="en-NL"/>
+          <w:sz w:val="40"/>
+          <w:szCs w:val="40"/>
+        </w:rPr>
+        <w:t>Done</w:t>
+      </w:r>
+      <w:proofErr w:type="spellEnd"/>
+      <w:r>
+        <w:rPr>
+          <w:rFonts w:ascii="Arial" w:hAnsi="Arial" w:cs="Arial"/>
+          <w:b/>
+          <w:bCs/>
+          <w:sz w:val="24"/>
+          <w:szCs w:val="24"/>
         </w:rPr>
         <w:br/>
       </w:r>
@@ -43,7 +52,6 @@
           <w:rFonts w:ascii="Arial" w:hAnsi="Arial" w:cs="Arial"/>
           <w:sz w:val="24"/>
           <w:szCs w:val="24"/>
-          <w:lang w:val="en-NL"/>
         </w:rPr>
       </w:pPr>
       <w:r>
@@ -51,9 +59,8 @@
           <w:rFonts w:ascii="Arial" w:hAnsi="Arial" w:cs="Arial"/>
           <w:sz w:val="24"/>
           <w:szCs w:val="24"/>
-          <w:lang w:val="en-NL"/>
-        </w:rPr>
-        <w:t xml:space="preserve">Het project is </w:t>
+        </w:rPr>
+        <w:t xml:space="preserve">Het project is klaar als alle verplichten </w:t>
       </w:r>
       <w:proofErr w:type="spellStart"/>
       <w:r>
@@ -61,67 +68,6 @@
           <w:rFonts w:ascii="Arial" w:hAnsi="Arial" w:cs="Arial"/>
           <w:sz w:val="24"/>
           <w:szCs w:val="24"/>
-          <w:lang w:val="en-NL"/>
-        </w:rPr>
-        <w:t>klaar</w:t>
-      </w:r>
-      <w:proofErr w:type="spellEnd"/>
-      <w:r>
-        <w:rPr>
-          <w:rFonts w:ascii="Arial" w:hAnsi="Arial" w:cs="Arial"/>
-          <w:sz w:val="24"/>
-          <w:szCs w:val="24"/>
-          <w:lang w:val="en-NL"/>
-        </w:rPr>
-        <w:t xml:space="preserve"> </w:t>
-      </w:r>
-      <w:proofErr w:type="spellStart"/>
-      <w:r>
-        <w:rPr>
-          <w:rFonts w:ascii="Arial" w:hAnsi="Arial" w:cs="Arial"/>
-          <w:sz w:val="24"/>
-          <w:szCs w:val="24"/>
-          <w:lang w:val="en-NL"/>
-        </w:rPr>
-        <w:t>als</w:t>
-      </w:r>
-      <w:proofErr w:type="spellEnd"/>
-      <w:r>
-        <w:rPr>
-          <w:rFonts w:ascii="Arial" w:hAnsi="Arial" w:cs="Arial"/>
-          <w:sz w:val="24"/>
-          <w:szCs w:val="24"/>
-          <w:lang w:val="en-NL"/>
-        </w:rPr>
-        <w:t xml:space="preserve"> alle </w:t>
-      </w:r>
-      <w:proofErr w:type="spellStart"/>
-      <w:r>
-        <w:rPr>
-          <w:rFonts w:ascii="Arial" w:hAnsi="Arial" w:cs="Arial"/>
-          <w:sz w:val="24"/>
-          <w:szCs w:val="24"/>
-          <w:lang w:val="en-NL"/>
-        </w:rPr>
-        <w:t>verplichten</w:t>
-      </w:r>
-      <w:proofErr w:type="spellEnd"/>
-      <w:r>
-        <w:rPr>
-          <w:rFonts w:ascii="Arial" w:hAnsi="Arial" w:cs="Arial"/>
-          <w:sz w:val="24"/>
-          <w:szCs w:val="24"/>
-          <w:lang w:val="en-NL"/>
-        </w:rPr>
-        <w:t xml:space="preserve"> </w:t>
-      </w:r>
-      <w:proofErr w:type="spellStart"/>
-      <w:r>
-        <w:rPr>
-          <w:rFonts w:ascii="Arial" w:hAnsi="Arial" w:cs="Arial"/>
-          <w:sz w:val="24"/>
-          <w:szCs w:val="24"/>
-          <w:lang w:val="en-NL"/>
         </w:rPr>
         <w:t>userstories</w:t>
       </w:r>
@@ -131,9 +77,8 @@
           <w:rFonts w:ascii="Arial" w:hAnsi="Arial" w:cs="Arial"/>
           <w:sz w:val="24"/>
           <w:szCs w:val="24"/>
-          <w:lang w:val="en-NL"/>
-        </w:rPr>
-        <w:t xml:space="preserve"> </w:t>
+        </w:rPr>
+        <w:t xml:space="preserve"> zijn afgemaakt. Het project moet  een mooie website hebben, zodat alles er goed uit ziet en dat alle code is geprogrammeerd in OOP en dat er </w:t>
       </w:r>
       <w:proofErr w:type="spellStart"/>
       <w:r>
@@ -141,9 +86,8 @@
           <w:rFonts w:ascii="Arial" w:hAnsi="Arial" w:cs="Arial"/>
           <w:sz w:val="24"/>
           <w:szCs w:val="24"/>
-          <w:lang w:val="en-NL"/>
-        </w:rPr>
-        <w:t>zijn</w:t>
+        </w:rPr>
+        <w:t>command-lines</w:t>
       </w:r>
       <w:proofErr w:type="spellEnd"/>
       <w:r>
@@ -151,469 +95,8 @@
           <w:rFonts w:ascii="Arial" w:hAnsi="Arial" w:cs="Arial"/>
           <w:sz w:val="24"/>
           <w:szCs w:val="24"/>
-          <w:lang w:val="en-NL"/>
-        </w:rPr>
-        <w:t xml:space="preserve"> </w:t>
-      </w:r>
-      <w:proofErr w:type="spellStart"/>
-      <w:r>
-        <w:rPr>
-          <w:rFonts w:ascii="Arial" w:hAnsi="Arial" w:cs="Arial"/>
-          <w:sz w:val="24"/>
-          <w:szCs w:val="24"/>
-          <w:lang w:val="en-NL"/>
-        </w:rPr>
-        <w:t>afgemaakt</w:t>
-      </w:r>
-      <w:proofErr w:type="spellEnd"/>
-      <w:r>
-        <w:rPr>
-          <w:rFonts w:ascii="Arial" w:hAnsi="Arial" w:cs="Arial"/>
-          <w:sz w:val="24"/>
-          <w:szCs w:val="24"/>
-          <w:lang w:val="en-NL"/>
-        </w:rPr>
-        <w:t xml:space="preserve">. Het project </w:t>
-      </w:r>
-      <w:proofErr w:type="spellStart"/>
-      <w:r>
-        <w:rPr>
-          <w:rFonts w:ascii="Arial" w:hAnsi="Arial" w:cs="Arial"/>
-          <w:sz w:val="24"/>
-          <w:szCs w:val="24"/>
-          <w:lang w:val="en-NL"/>
-        </w:rPr>
-        <w:t>moet</w:t>
-      </w:r>
-      <w:proofErr w:type="spellEnd"/>
-      <w:r>
-        <w:rPr>
-          <w:rFonts w:ascii="Arial" w:hAnsi="Arial" w:cs="Arial"/>
-          <w:sz w:val="24"/>
-          <w:szCs w:val="24"/>
-          <w:lang w:val="en-NL"/>
-        </w:rPr>
-        <w:t xml:space="preserve"> h </w:t>
-      </w:r>
-      <w:proofErr w:type="spellStart"/>
-      <w:r>
-        <w:rPr>
-          <w:rFonts w:ascii="Arial" w:hAnsi="Arial" w:cs="Arial"/>
-          <w:sz w:val="24"/>
-          <w:szCs w:val="24"/>
-          <w:lang w:val="en-NL"/>
-        </w:rPr>
-        <w:t>een</w:t>
-      </w:r>
-      <w:proofErr w:type="spellEnd"/>
-      <w:r>
-        <w:rPr>
-          <w:rFonts w:ascii="Arial" w:hAnsi="Arial" w:cs="Arial"/>
-          <w:sz w:val="24"/>
-          <w:szCs w:val="24"/>
-          <w:lang w:val="en-NL"/>
-        </w:rPr>
-        <w:t xml:space="preserve"> </w:t>
-      </w:r>
-      <w:proofErr w:type="spellStart"/>
-      <w:r>
-        <w:rPr>
-          <w:rFonts w:ascii="Arial" w:hAnsi="Arial" w:cs="Arial"/>
-          <w:sz w:val="24"/>
-          <w:szCs w:val="24"/>
-          <w:lang w:val="en-NL"/>
-        </w:rPr>
-        <w:t>mooie</w:t>
-      </w:r>
-      <w:proofErr w:type="spellEnd"/>
-      <w:r>
-        <w:rPr>
-          <w:rFonts w:ascii="Arial" w:hAnsi="Arial" w:cs="Arial"/>
-          <w:sz w:val="24"/>
-          <w:szCs w:val="24"/>
-          <w:lang w:val="en-NL"/>
-        </w:rPr>
-        <w:t xml:space="preserve"> website </w:t>
-      </w:r>
-      <w:proofErr w:type="spellStart"/>
-      <w:r>
-        <w:rPr>
-          <w:rFonts w:ascii="Arial" w:hAnsi="Arial" w:cs="Arial"/>
-          <w:sz w:val="24"/>
-          <w:szCs w:val="24"/>
-          <w:lang w:val="en-NL"/>
-        </w:rPr>
-        <w:t>hebben</w:t>
-      </w:r>
-      <w:proofErr w:type="spellEnd"/>
-      <w:r>
-        <w:rPr>
-          <w:rFonts w:ascii="Arial" w:hAnsi="Arial" w:cs="Arial"/>
-          <w:sz w:val="24"/>
-          <w:szCs w:val="24"/>
-          <w:lang w:val="en-NL"/>
-        </w:rPr>
-        <w:t xml:space="preserve">, </w:t>
-      </w:r>
-      <w:proofErr w:type="spellStart"/>
-      <w:r>
-        <w:rPr>
-          <w:rFonts w:ascii="Arial" w:hAnsi="Arial" w:cs="Arial"/>
-          <w:sz w:val="24"/>
-          <w:szCs w:val="24"/>
-          <w:lang w:val="en-NL"/>
-        </w:rPr>
-        <w:t>zodat</w:t>
-      </w:r>
-      <w:proofErr w:type="spellEnd"/>
-      <w:r>
-        <w:rPr>
-          <w:rFonts w:ascii="Arial" w:hAnsi="Arial" w:cs="Arial"/>
-          <w:sz w:val="24"/>
-          <w:szCs w:val="24"/>
-          <w:lang w:val="en-NL"/>
-        </w:rPr>
-        <w:t xml:space="preserve"> </w:t>
-      </w:r>
-      <w:proofErr w:type="spellStart"/>
-      <w:r>
-        <w:rPr>
-          <w:rFonts w:ascii="Arial" w:hAnsi="Arial" w:cs="Arial"/>
-          <w:sz w:val="24"/>
-          <w:szCs w:val="24"/>
-          <w:lang w:val="en-NL"/>
-        </w:rPr>
-        <w:t>alles</w:t>
-      </w:r>
-      <w:proofErr w:type="spellEnd"/>
-      <w:r>
-        <w:rPr>
-          <w:rFonts w:ascii="Arial" w:hAnsi="Arial" w:cs="Arial"/>
-          <w:sz w:val="24"/>
-          <w:szCs w:val="24"/>
-          <w:lang w:val="en-NL"/>
-        </w:rPr>
-        <w:t xml:space="preserve"> er </w:t>
-      </w:r>
-      <w:proofErr w:type="spellStart"/>
-      <w:r>
-        <w:rPr>
-          <w:rFonts w:ascii="Arial" w:hAnsi="Arial" w:cs="Arial"/>
-          <w:sz w:val="24"/>
-          <w:szCs w:val="24"/>
-          <w:lang w:val="en-NL"/>
-        </w:rPr>
-        <w:t>goed</w:t>
-      </w:r>
-      <w:proofErr w:type="spellEnd"/>
-      <w:r>
-        <w:rPr>
-          <w:rFonts w:ascii="Arial" w:hAnsi="Arial" w:cs="Arial"/>
-          <w:sz w:val="24"/>
-          <w:szCs w:val="24"/>
-          <w:lang w:val="en-NL"/>
-        </w:rPr>
-        <w:t xml:space="preserve"> </w:t>
-      </w:r>
-      <w:proofErr w:type="spellStart"/>
-      <w:r>
-        <w:rPr>
-          <w:rFonts w:ascii="Arial" w:hAnsi="Arial" w:cs="Arial"/>
-          <w:sz w:val="24"/>
-          <w:szCs w:val="24"/>
-          <w:lang w:val="en-NL"/>
-        </w:rPr>
-        <w:t>uit</w:t>
-      </w:r>
-      <w:proofErr w:type="spellEnd"/>
-      <w:r>
-        <w:rPr>
-          <w:rFonts w:ascii="Arial" w:hAnsi="Arial" w:cs="Arial"/>
-          <w:sz w:val="24"/>
-          <w:szCs w:val="24"/>
-          <w:lang w:val="en-NL"/>
-        </w:rPr>
-        <w:t xml:space="preserve"> </w:t>
-      </w:r>
-      <w:proofErr w:type="spellStart"/>
-      <w:r>
-        <w:rPr>
-          <w:rFonts w:ascii="Arial" w:hAnsi="Arial" w:cs="Arial"/>
-          <w:sz w:val="24"/>
-          <w:szCs w:val="24"/>
-          <w:lang w:val="en-NL"/>
-        </w:rPr>
-        <w:t>ziet</w:t>
-      </w:r>
-      <w:proofErr w:type="spellEnd"/>
-      <w:r>
-        <w:rPr>
-          <w:rFonts w:ascii="Arial" w:hAnsi="Arial" w:cs="Arial"/>
-          <w:sz w:val="24"/>
-          <w:szCs w:val="24"/>
-          <w:lang w:val="en-NL"/>
-        </w:rPr>
-        <w:t xml:space="preserve"> </w:t>
-      </w:r>
-      <w:proofErr w:type="spellStart"/>
-      <w:r>
-        <w:rPr>
-          <w:rFonts w:ascii="Arial" w:hAnsi="Arial" w:cs="Arial"/>
-          <w:sz w:val="24"/>
-          <w:szCs w:val="24"/>
-          <w:lang w:val="en-NL"/>
-        </w:rPr>
-        <w:t>en</w:t>
-      </w:r>
-      <w:proofErr w:type="spellEnd"/>
-      <w:r>
-        <w:rPr>
-          <w:rFonts w:ascii="Arial" w:hAnsi="Arial" w:cs="Arial"/>
-          <w:sz w:val="24"/>
-          <w:szCs w:val="24"/>
-          <w:lang w:val="en-NL"/>
-        </w:rPr>
-        <w:t xml:space="preserve"> </w:t>
-      </w:r>
-      <w:proofErr w:type="spellStart"/>
-      <w:r>
-        <w:rPr>
-          <w:rFonts w:ascii="Arial" w:hAnsi="Arial" w:cs="Arial"/>
-          <w:sz w:val="24"/>
-          <w:szCs w:val="24"/>
-          <w:lang w:val="en-NL"/>
-        </w:rPr>
-        <w:t>dat</w:t>
-      </w:r>
-      <w:proofErr w:type="spellEnd"/>
-      <w:r>
-        <w:rPr>
-          <w:rFonts w:ascii="Arial" w:hAnsi="Arial" w:cs="Arial"/>
-          <w:sz w:val="24"/>
-          <w:szCs w:val="24"/>
-          <w:lang w:val="en-NL"/>
-        </w:rPr>
-        <w:t xml:space="preserve"> alle code is </w:t>
-      </w:r>
-      <w:proofErr w:type="spellStart"/>
-      <w:r>
-        <w:rPr>
-          <w:rFonts w:ascii="Arial" w:hAnsi="Arial" w:cs="Arial"/>
-          <w:sz w:val="24"/>
-          <w:szCs w:val="24"/>
-          <w:lang w:val="en-NL"/>
-        </w:rPr>
-        <w:t>geprogrammeerd</w:t>
-      </w:r>
-      <w:proofErr w:type="spellEnd"/>
-      <w:r>
-        <w:rPr>
-          <w:rFonts w:ascii="Arial" w:hAnsi="Arial" w:cs="Arial"/>
-          <w:sz w:val="24"/>
-          <w:szCs w:val="24"/>
-          <w:lang w:val="en-NL"/>
-        </w:rPr>
-        <w:t xml:space="preserve"> in OOP </w:t>
-      </w:r>
-      <w:proofErr w:type="spellStart"/>
-      <w:r>
-        <w:rPr>
-          <w:rFonts w:ascii="Arial" w:hAnsi="Arial" w:cs="Arial"/>
-          <w:sz w:val="24"/>
-          <w:szCs w:val="24"/>
-          <w:lang w:val="en-NL"/>
-        </w:rPr>
-        <w:t>en</w:t>
-      </w:r>
-      <w:proofErr w:type="spellEnd"/>
-      <w:r>
-        <w:rPr>
-          <w:rFonts w:ascii="Arial" w:hAnsi="Arial" w:cs="Arial"/>
-          <w:sz w:val="24"/>
-          <w:szCs w:val="24"/>
-          <w:lang w:val="en-NL"/>
-        </w:rPr>
-        <w:t xml:space="preserve"> </w:t>
-      </w:r>
-      <w:proofErr w:type="spellStart"/>
-      <w:r>
-        <w:rPr>
-          <w:rFonts w:ascii="Arial" w:hAnsi="Arial" w:cs="Arial"/>
-          <w:sz w:val="24"/>
-          <w:szCs w:val="24"/>
-          <w:lang w:val="en-NL"/>
-        </w:rPr>
-        <w:t>dat</w:t>
-      </w:r>
-      <w:proofErr w:type="spellEnd"/>
-      <w:r>
-        <w:rPr>
-          <w:rFonts w:ascii="Arial" w:hAnsi="Arial" w:cs="Arial"/>
-          <w:sz w:val="24"/>
-          <w:szCs w:val="24"/>
-          <w:lang w:val="en-NL"/>
-        </w:rPr>
-        <w:t xml:space="preserve"> er command-lines </w:t>
-      </w:r>
-      <w:proofErr w:type="spellStart"/>
-      <w:r>
-        <w:rPr>
-          <w:rFonts w:ascii="Arial" w:hAnsi="Arial" w:cs="Arial"/>
-          <w:sz w:val="24"/>
-          <w:szCs w:val="24"/>
-          <w:lang w:val="en-NL"/>
-        </w:rPr>
-        <w:t>zijn</w:t>
-      </w:r>
-      <w:proofErr w:type="spellEnd"/>
-      <w:r>
-        <w:rPr>
-          <w:rFonts w:ascii="Arial" w:hAnsi="Arial" w:cs="Arial"/>
-          <w:sz w:val="24"/>
-          <w:szCs w:val="24"/>
-          <w:lang w:val="en-NL"/>
-        </w:rPr>
-        <w:t xml:space="preserve"> </w:t>
-      </w:r>
-      <w:proofErr w:type="spellStart"/>
-      <w:r>
-        <w:rPr>
-          <w:rFonts w:ascii="Arial" w:hAnsi="Arial" w:cs="Arial"/>
-          <w:sz w:val="24"/>
-          <w:szCs w:val="24"/>
-          <w:lang w:val="en-NL"/>
-        </w:rPr>
-        <w:t>neer</w:t>
-      </w:r>
-      <w:proofErr w:type="spellEnd"/>
-      <w:r>
-        <w:rPr>
-          <w:rFonts w:ascii="Arial" w:hAnsi="Arial" w:cs="Arial"/>
-          <w:sz w:val="24"/>
-          <w:szCs w:val="24"/>
-          <w:lang w:val="en-NL"/>
-        </w:rPr>
-        <w:t xml:space="preserve"> </w:t>
-      </w:r>
-      <w:proofErr w:type="spellStart"/>
-      <w:r>
-        <w:rPr>
-          <w:rFonts w:ascii="Arial" w:hAnsi="Arial" w:cs="Arial"/>
-          <w:sz w:val="24"/>
-          <w:szCs w:val="24"/>
-          <w:lang w:val="en-NL"/>
-        </w:rPr>
-        <w:t>gezet</w:t>
-      </w:r>
-      <w:proofErr w:type="spellEnd"/>
-      <w:r>
-        <w:rPr>
-          <w:rFonts w:ascii="Arial" w:hAnsi="Arial" w:cs="Arial"/>
-          <w:sz w:val="24"/>
-          <w:szCs w:val="24"/>
-          <w:lang w:val="en-NL"/>
-        </w:rPr>
-        <w:t xml:space="preserve"> </w:t>
-      </w:r>
-      <w:proofErr w:type="spellStart"/>
-      <w:r>
-        <w:rPr>
-          <w:rFonts w:ascii="Arial" w:hAnsi="Arial" w:cs="Arial"/>
-          <w:sz w:val="24"/>
-          <w:szCs w:val="24"/>
-          <w:lang w:val="en-NL"/>
-        </w:rPr>
-        <w:t>zodat</w:t>
-      </w:r>
-      <w:proofErr w:type="spellEnd"/>
-      <w:r>
-        <w:rPr>
-          <w:rFonts w:ascii="Arial" w:hAnsi="Arial" w:cs="Arial"/>
-          <w:sz w:val="24"/>
-          <w:szCs w:val="24"/>
-          <w:lang w:val="en-NL"/>
-        </w:rPr>
-        <w:t xml:space="preserve"> de docent </w:t>
-      </w:r>
-      <w:proofErr w:type="spellStart"/>
-      <w:r>
-        <w:rPr>
-          <w:rFonts w:ascii="Arial" w:hAnsi="Arial" w:cs="Arial"/>
-          <w:sz w:val="24"/>
-          <w:szCs w:val="24"/>
-          <w:lang w:val="en-NL"/>
-        </w:rPr>
-        <w:t>weten</w:t>
-      </w:r>
-      <w:proofErr w:type="spellEnd"/>
-      <w:r>
-        <w:rPr>
-          <w:rFonts w:ascii="Arial" w:hAnsi="Arial" w:cs="Arial"/>
-          <w:sz w:val="24"/>
-          <w:szCs w:val="24"/>
-          <w:lang w:val="en-NL"/>
-        </w:rPr>
-        <w:t xml:space="preserve"> wat </w:t>
-      </w:r>
-      <w:proofErr w:type="spellStart"/>
-      <w:r>
-        <w:rPr>
-          <w:rFonts w:ascii="Arial" w:hAnsi="Arial" w:cs="Arial"/>
-          <w:sz w:val="24"/>
-          <w:szCs w:val="24"/>
-          <w:lang w:val="en-NL"/>
-        </w:rPr>
-        <w:t>elke</w:t>
-      </w:r>
-      <w:proofErr w:type="spellEnd"/>
-      <w:r>
-        <w:rPr>
-          <w:rFonts w:ascii="Arial" w:hAnsi="Arial" w:cs="Arial"/>
-          <w:sz w:val="24"/>
-          <w:szCs w:val="24"/>
-          <w:lang w:val="en-NL"/>
-        </w:rPr>
-        <w:t xml:space="preserve"> regel </w:t>
-      </w:r>
-      <w:proofErr w:type="spellStart"/>
-      <w:r>
-        <w:rPr>
-          <w:rFonts w:ascii="Arial" w:hAnsi="Arial" w:cs="Arial"/>
-          <w:sz w:val="24"/>
-          <w:szCs w:val="24"/>
-          <w:lang w:val="en-NL"/>
-        </w:rPr>
-        <w:t>doet</w:t>
-      </w:r>
-      <w:proofErr w:type="spellEnd"/>
-      <w:r>
-        <w:rPr>
-          <w:rFonts w:ascii="Arial" w:hAnsi="Arial" w:cs="Arial"/>
-          <w:sz w:val="24"/>
-          <w:szCs w:val="24"/>
-          <w:lang w:val="en-NL"/>
-        </w:rPr>
-        <w:t>/</w:t>
-      </w:r>
-      <w:proofErr w:type="spellStart"/>
-      <w:r>
-        <w:rPr>
-          <w:rFonts w:ascii="Arial" w:hAnsi="Arial" w:cs="Arial"/>
-          <w:sz w:val="24"/>
-          <w:szCs w:val="24"/>
-          <w:lang w:val="en-NL"/>
-        </w:rPr>
-        <w:t>betekent</w:t>
-      </w:r>
-      <w:proofErr w:type="spellEnd"/>
-      <w:r>
-        <w:rPr>
-          <w:rFonts w:ascii="Arial" w:hAnsi="Arial" w:cs="Arial"/>
-          <w:sz w:val="24"/>
-          <w:szCs w:val="24"/>
-          <w:lang w:val="en-NL"/>
-        </w:rPr>
-        <w:t xml:space="preserve">. </w:t>
+        </w:rPr>
+        <w:t xml:space="preserve"> zijn neer gezet zodat de docent weten wat elke regel doet/betekent. </w:t>
       </w:r>
     </w:p>
     <w:p>
@@ -622,7 +105,6 @@
           <w:rFonts w:ascii="Arial" w:hAnsi="Arial" w:cs="Arial"/>
           <w:sz w:val="24"/>
           <w:szCs w:val="24"/>
-          <w:lang w:val="en-NL"/>
         </w:rPr>
       </w:pPr>
     </w:p>
@@ -632,7 +114,6 @@
           <w:rFonts w:ascii="Arial" w:hAnsi="Arial" w:cs="Arial"/>
           <w:sz w:val="24"/>
           <w:szCs w:val="24"/>
-          <w:lang w:val="en-NL"/>
         </w:rPr>
       </w:pPr>
     </w:p>
@@ -652,6 +133,7 @@
           <w:lang w:val="en-NL"/>
         </w:rPr>
       </w:pPr>
+      <w:proofErr w:type="spellStart"/>
       <w:r>
         <w:rPr>
           <w:rFonts w:ascii="Arial" w:hAnsi="Arial" w:cs="Arial"/>
@@ -661,7 +143,19 @@
           <w:szCs w:val="24"/>
           <w:lang w:val="en-NL"/>
         </w:rPr>
-        <w:t>Verplichten User Stories</w:t>
+        <w:t>Verplichten</w:t>
+      </w:r>
+      <w:proofErr w:type="spellEnd"/>
+      <w:r>
+        <w:rPr>
+          <w:rFonts w:ascii="Arial" w:hAnsi="Arial" w:cs="Arial"/>
+          <w:b/>
+          <w:bCs/>
+          <w:sz w:val="24"/>
+          <w:szCs w:val="24"/>
+          <w:lang w:val="en-NL"/>
+        </w:rPr>
+        <w:t xml:space="preserve"> User Stories</w:t>
       </w:r>
     </w:p>
     <w:p>

</xml_diff>